<commit_message>
Updated Chapter 1 and added vspacing
</commit_message>
<xml_diff>
--- a/MISC/Drafts/Olarte_Ch1Draftv3.docx
+++ b/MISC/Drafts/Olarte_Ch1Draftv3.docx
@@ -93,7 +93,25 @@
           <w:bCs/>
           <w:lang w:val="en-US"/>
         </w:rPr>
-        <w:t>alamAPI: DEVELOPMENT OF STOCK MARKET PRICE TREND FORECASTING SYSTEM USING DYNAMIC MODE DECOMPOSITION</w:t>
+        <w:t>alamAPI: Development of Stock Market Price Trend Forecasting System Using Dynamic Mode Decomposition, Long Short-Term Memory, and Auto Regression Int</w:t>
+      </w:r>
+      <w:r>
+        <w:rPr>
+          <w:rFonts w:ascii="Arial" w:hAnsi="Arial" w:cs="Arial"/>
+          <w:b/>
+          <w:bCs/>
+          <w:lang w:val="en-US"/>
+        </w:rPr>
+        <w:t>e</w:t>
+      </w:r>
+      <w:r>
+        <w:rPr>
+          <w:rFonts w:ascii="Arial" w:hAnsi="Arial" w:cs="Arial"/>
+          <w:b/>
+          <w:bCs/>
+          <w:lang w:val="en-US"/>
+        </w:rPr>
+        <w:t xml:space="preserve">grated </w:t>
       </w:r>
     </w:p>
     <w:p>
@@ -102,11 +120,19 @@
         <w:jc w:val="center"/>
         <w:rPr>
           <w:rFonts w:ascii="Arial" w:hAnsi="Arial" w:cs="Arial"/>
+          <w:lang w:val="en-US"/>
+        </w:rPr>
+      </w:pPr>
+      <w:r>
+        <w:rPr>
+          <w:rFonts w:ascii="Arial" w:hAnsi="Arial" w:cs="Arial"/>
           <w:b/>
           <w:bCs/>
           <w:lang w:val="en-US"/>
         </w:rPr>
-      </w:pPr>
+        <w:t xml:space="preserve">Arnaud </w:t>
+      </w:r>
+      <w:proofErr w:type="spellStart"/>
       <w:r>
         <w:rPr>
           <w:rFonts w:ascii="Arial" w:hAnsi="Arial" w:cs="Arial"/>
@@ -114,7 +140,17 @@
           <w:bCs/>
           <w:lang w:val="en-US"/>
         </w:rPr>
-        <w:t>AND ARNAUD LEGOUX MOVING AVERAGE</w:t>
+        <w:t>Legoux</w:t>
+      </w:r>
+      <w:proofErr w:type="spellEnd"/>
+      <w:r>
+        <w:rPr>
+          <w:rFonts w:ascii="Arial" w:hAnsi="Arial" w:cs="Arial"/>
+          <w:b/>
+          <w:bCs/>
+          <w:lang w:val="en-US"/>
+        </w:rPr>
+        <w:t xml:space="preserve"> Moving Average</w:t>
       </w:r>
     </w:p>
     <w:p>
@@ -136,6 +172,13 @@
           <w:lang w:val="en-US"/>
         </w:rPr>
       </w:pPr>
+      <w:r>
+        <w:rPr>
+          <w:rFonts w:ascii="Arial" w:hAnsi="Arial" w:cs="Arial"/>
+          <w:lang w:val="en-US"/>
+        </w:rPr>
+        <w:t>John Markton M. Olarte</w:t>
+      </w:r>
     </w:p>
     <w:p>
       <w:pPr>
@@ -151,7 +194,14 @@
           <w:rFonts w:ascii="Arial" w:hAnsi="Arial" w:cs="Arial"/>
           <w:lang w:val="en-US"/>
         </w:rPr>
-        <w:t>John Markton M. Olarte</w:t>
+        <w:t>Division of Physical Sciences and Mathematics, College of Arts and Sciences</w:t>
+      </w:r>
+      <w:r>
+        <w:rPr>
+          <w:rFonts w:ascii="Arial" w:hAnsi="Arial" w:cs="Arial"/>
+          <w:lang w:val="en-US"/>
+        </w:rPr>
+        <w:t>,</w:t>
       </w:r>
     </w:p>
     <w:p>
@@ -168,14 +218,7 @@
           <w:rFonts w:ascii="Arial" w:hAnsi="Arial" w:cs="Arial"/>
           <w:lang w:val="en-US"/>
         </w:rPr>
-        <w:t>Division of Physical Sciences and Mathematics, College of Arts and Sciences</w:t>
-      </w:r>
-      <w:r>
-        <w:rPr>
-          <w:rFonts w:ascii="Arial" w:hAnsi="Arial" w:cs="Arial"/>
-          <w:lang w:val="en-US"/>
-        </w:rPr>
-        <w:t>,</w:t>
+        <w:t>University of the Philippines Visayas, Miagao</w:t>
       </w:r>
     </w:p>
     <w:p>
@@ -192,7 +235,21 @@
           <w:rFonts w:ascii="Arial" w:hAnsi="Arial" w:cs="Arial"/>
           <w:lang w:val="en-US"/>
         </w:rPr>
-        <w:t>University of the Philippines Visayas, Miagao</w:t>
+        <w:t xml:space="preserve">CMSC </w:t>
+      </w:r>
+      <w:r>
+        <w:rPr>
+          <w:rFonts w:ascii="Arial" w:hAnsi="Arial" w:cs="Arial"/>
+          <w:lang w:val="en-US"/>
+        </w:rPr>
+        <w:t>198.1:</w:t>
+      </w:r>
+      <w:r>
+        <w:rPr>
+          <w:rFonts w:ascii="Arial" w:hAnsi="Arial" w:cs="Arial"/>
+          <w:lang w:val="en-US"/>
+        </w:rPr>
+        <w:t xml:space="preserve"> Special Problem I</w:t>
       </w:r>
     </w:p>
     <w:p>
@@ -209,21 +266,7 @@
           <w:rFonts w:ascii="Arial" w:hAnsi="Arial" w:cs="Arial"/>
           <w:lang w:val="en-US"/>
         </w:rPr>
-        <w:t xml:space="preserve">CMSC </w:t>
-      </w:r>
-      <w:r>
-        <w:rPr>
-          <w:rFonts w:ascii="Arial" w:hAnsi="Arial" w:cs="Arial"/>
-          <w:lang w:val="en-US"/>
-        </w:rPr>
-        <w:t>198.1:</w:t>
-      </w:r>
-      <w:r>
-        <w:rPr>
-          <w:rFonts w:ascii="Arial" w:hAnsi="Arial" w:cs="Arial"/>
-          <w:lang w:val="en-US"/>
-        </w:rPr>
-        <w:t xml:space="preserve"> Special Problem I</w:t>
+        <w:t>Prof. Nilo C. Araneta</w:t>
       </w:r>
     </w:p>
     <w:p>
@@ -240,7 +283,7 @@
           <w:rFonts w:ascii="Arial" w:hAnsi="Arial" w:cs="Arial"/>
           <w:lang w:val="en-US"/>
         </w:rPr>
-        <w:t>Prof. Nilo C. Araneta</w:t>
+        <w:t>January 2023</w:t>
       </w:r>
     </w:p>
     <w:p>
@@ -252,13 +295,6 @@
           <w:lang w:val="en-US"/>
         </w:rPr>
       </w:pPr>
-      <w:r>
-        <w:rPr>
-          <w:rFonts w:ascii="Arial" w:hAnsi="Arial" w:cs="Arial"/>
-          <w:lang w:val="en-US"/>
-        </w:rPr>
-        <w:t>January 2023</w:t>
-      </w:r>
     </w:p>
     <w:p>
       <w:pPr>

</xml_diff>